<commit_message>
Added LCD touch screen working principles description
</commit_message>
<xml_diff>
--- a/Documentation/Teoria.docx
+++ b/Documentation/Teoria.docx
@@ -4,18 +4,22 @@
   <w:body>
     <w:p>
       <w:pPr>
-        <w:rPr>
-          <w:rFonts w:ascii="Times New Roman" w:hAnsi="Times New Roman" w:cs="Times New Roman"/>
-          <w:sz w:val="32"/>
-          <w:szCs w:val="32"/>
-          <w:lang w:val="pl-PL"/>
-        </w:rPr>
-      </w:pPr>
-      <w:r>
-        <w:rPr>
-          <w:rFonts w:ascii="Times New Roman" w:hAnsi="Times New Roman" w:cs="Times New Roman"/>
-          <w:sz w:val="32"/>
-          <w:szCs w:val="32"/>
+        <w:spacing w:line="360" w:lineRule="auto"/>
+        <w:jc w:val="both"/>
+        <w:rPr>
+          <w:rFonts w:ascii="Times New Roman" w:hAnsi="Times New Roman" w:cs="Times New Roman"/>
+          <w:b/>
+          <w:sz w:val="24"/>
+          <w:szCs w:val="24"/>
+          <w:lang w:val="pl-PL"/>
+        </w:rPr>
+      </w:pPr>
+      <w:r>
+        <w:rPr>
+          <w:rFonts w:ascii="Times New Roman" w:hAnsi="Times New Roman" w:cs="Times New Roman"/>
+          <w:b/>
+          <w:sz w:val="24"/>
+          <w:szCs w:val="24"/>
           <w:lang w:val="pl-PL"/>
         </w:rPr>
         <w:t xml:space="preserve">BMM 150 firmy Bosch </w:t>
@@ -24,8 +28,9 @@
       <w:r>
         <w:rPr>
           <w:rFonts w:ascii="Times New Roman" w:hAnsi="Times New Roman" w:cs="Times New Roman"/>
-          <w:sz w:val="32"/>
-          <w:szCs w:val="32"/>
+          <w:b/>
+          <w:sz w:val="24"/>
+          <w:szCs w:val="24"/>
           <w:lang w:val="pl-PL"/>
         </w:rPr>
         <w:t>Sensortec</w:t>
@@ -34,6 +39,8 @@
     </w:p>
     <w:p>
       <w:pPr>
+        <w:spacing w:line="360" w:lineRule="auto"/>
+        <w:jc w:val="both"/>
         <w:rPr>
           <w:rFonts w:ascii="Times New Roman" w:hAnsi="Times New Roman" w:cs="Times New Roman"/>
           <w:sz w:val="24"/>
@@ -161,18 +168,22 @@
     </w:p>
     <w:p>
       <w:pPr>
-        <w:rPr>
-          <w:rFonts w:ascii="Times New Roman" w:hAnsi="Times New Roman" w:cs="Times New Roman"/>
-          <w:sz w:val="28"/>
-          <w:szCs w:val="28"/>
-          <w:lang w:val="pl-PL"/>
-        </w:rPr>
-      </w:pPr>
-      <w:r>
-        <w:rPr>
-          <w:rFonts w:ascii="Times New Roman" w:hAnsi="Times New Roman" w:cs="Times New Roman"/>
-          <w:sz w:val="28"/>
-          <w:szCs w:val="28"/>
+        <w:spacing w:line="360" w:lineRule="auto"/>
+        <w:jc w:val="both"/>
+        <w:rPr>
+          <w:rFonts w:ascii="Times New Roman" w:hAnsi="Times New Roman" w:cs="Times New Roman"/>
+          <w:b/>
+          <w:sz w:val="24"/>
+          <w:szCs w:val="24"/>
+          <w:lang w:val="pl-PL"/>
+        </w:rPr>
+      </w:pPr>
+      <w:r>
+        <w:rPr>
+          <w:rFonts w:ascii="Times New Roman" w:hAnsi="Times New Roman" w:cs="Times New Roman"/>
+          <w:b/>
+          <w:sz w:val="24"/>
+          <w:szCs w:val="24"/>
           <w:lang w:val="pl-PL"/>
         </w:rPr>
         <w:t>Efekt Halla</w:t>
@@ -180,8 +191,9 @@
       <w:r>
         <w:rPr>
           <w:rFonts w:ascii="Times New Roman" w:hAnsi="Times New Roman" w:cs="Times New Roman"/>
-          <w:sz w:val="28"/>
-          <w:szCs w:val="28"/>
+          <w:b/>
+          <w:sz w:val="24"/>
+          <w:szCs w:val="24"/>
           <w:lang w:val="pl-PL"/>
         </w:rPr>
         <w:t xml:space="preserve"> i Hallotron</w:t>
@@ -189,6 +201,8 @@
     </w:p>
     <w:p>
       <w:pPr>
+        <w:spacing w:line="360" w:lineRule="auto"/>
+        <w:jc w:val="both"/>
         <w:rPr>
           <w:rFonts w:ascii="Times New Roman" w:hAnsi="Times New Roman" w:cs="Times New Roman"/>
           <w:sz w:val="24"/>
@@ -208,6 +222,8 @@
     </w:p>
     <w:p>
       <w:pPr>
+        <w:spacing w:line="360" w:lineRule="auto"/>
+        <w:jc w:val="both"/>
         <w:rPr>
           <w:rFonts w:ascii="Times New Roman" w:hAnsi="Times New Roman" w:cs="Times New Roman"/>
           <w:sz w:val="24"/>
@@ -254,6 +270,8 @@
     </w:p>
     <w:p>
       <w:pPr>
+        <w:spacing w:line="360" w:lineRule="auto"/>
+        <w:jc w:val="both"/>
         <w:rPr>
           <w:rFonts w:ascii="Times New Roman" w:hAnsi="Times New Roman" w:cs="Times New Roman"/>
           <w:sz w:val="24"/>
@@ -282,10 +300,13 @@
     </w:p>
     <w:p>
       <w:pPr>
-        <w:rPr>
-          <w:rFonts w:ascii="Times New Roman" w:hAnsi="Times New Roman" w:cs="Times New Roman"/>
-          <w:sz w:val="28"/>
-          <w:szCs w:val="28"/>
+        <w:spacing w:line="360" w:lineRule="auto"/>
+        <w:jc w:val="both"/>
+        <w:rPr>
+          <w:rFonts w:ascii="Times New Roman" w:hAnsi="Times New Roman" w:cs="Times New Roman"/>
+          <w:b/>
+          <w:sz w:val="24"/>
+          <w:szCs w:val="24"/>
           <w:lang w:val="pl-PL"/>
         </w:rPr>
       </w:pPr>
@@ -301,8 +322,9 @@
       <w:r>
         <w:rPr>
           <w:rFonts w:ascii="Times New Roman" w:hAnsi="Times New Roman" w:cs="Times New Roman"/>
-          <w:sz w:val="28"/>
-          <w:szCs w:val="28"/>
+          <w:b/>
+          <w:sz w:val="24"/>
+          <w:szCs w:val="24"/>
           <w:lang w:val="pl-PL"/>
         </w:rPr>
         <w:t>BMM 150</w:t>
@@ -310,21 +332,33 @@
     </w:p>
     <w:p>
       <w:pPr>
-        <w:rPr>
-          <w:rFonts w:ascii="Times New Roman" w:hAnsi="Times New Roman" w:cs="Times New Roman"/>
-          <w:sz w:val="24"/>
-          <w:szCs w:val="24"/>
-          <w:lang w:val="pl-PL"/>
-        </w:rPr>
-      </w:pPr>
-      <w:r>
-        <w:rPr>
-          <w:rFonts w:ascii="Times New Roman" w:hAnsi="Times New Roman" w:cs="Times New Roman"/>
-          <w:sz w:val="24"/>
-          <w:szCs w:val="24"/>
-          <w:lang w:val="pl-PL"/>
-        </w:rPr>
-        <w:t>Układ wykorzystany w projekcie jest sensorem wykorzystującym efekt Halla. Praca takiego czujnika polega na zmianach napięcia związanych ze zmianą pola magnetycznego. Sensor ten potrafi mierzyć zmiany pola w trzech osiach. Zakres pomiarowy pola na osiach X i Y wynosi +/- 1300 µT natomiast dla osi Z wynosi +/- 2500</w:t>
+        <w:spacing w:line="360" w:lineRule="auto"/>
+        <w:jc w:val="both"/>
+        <w:rPr>
+          <w:rFonts w:ascii="Times New Roman" w:hAnsi="Times New Roman" w:cs="Times New Roman"/>
+          <w:sz w:val="24"/>
+          <w:szCs w:val="24"/>
+          <w:lang w:val="pl-PL"/>
+        </w:rPr>
+      </w:pPr>
+      <w:r>
+        <w:rPr>
+          <w:rFonts w:ascii="Times New Roman" w:hAnsi="Times New Roman" w:cs="Times New Roman"/>
+          <w:sz w:val="24"/>
+          <w:szCs w:val="24"/>
+          <w:lang w:val="pl-PL"/>
+        </w:rPr>
+        <w:t xml:space="preserve">Układ wykorzystany w projekcie jest sensorem wykorzystującym efekt Halla. Praca takiego czujnika polega na zmianach napięcia związanych ze zmianą pola magnetycznego. Sensor ten potrafi mierzyć zmiany pola w trzech osiach. Zakres pomiarowy pola na osiach X i Y wynosi +/- </w:t>
+      </w:r>
+      <w:r>
+        <w:rPr>
+          <w:rFonts w:ascii="Times New Roman" w:hAnsi="Times New Roman" w:cs="Times New Roman"/>
+          <w:sz w:val="24"/>
+          <w:szCs w:val="24"/>
+          <w:lang w:val="pl-PL"/>
+        </w:rPr>
+        <w:lastRenderedPageBreak/>
+        <w:t>1300 µT natomiast dla osi Z wynosi +/- 2500</w:t>
       </w:r>
       <w:r>
         <w:rPr>
@@ -342,43 +376,16 @@
           <w:szCs w:val="24"/>
           <w:lang w:val="pl-PL"/>
         </w:rPr>
-        <w:t>µT</w:t>
-      </w:r>
-      <w:r>
-        <w:rPr>
-          <w:rFonts w:ascii="Times New Roman" w:hAnsi="Times New Roman" w:cs="Times New Roman"/>
-          <w:sz w:val="24"/>
-          <w:szCs w:val="24"/>
-          <w:lang w:val="pl-PL"/>
-        </w:rPr>
-        <w:t>. Dokładność wskazań dla modułu w pełni skalibrowanego i idealnie wypoziomowanego wynosi +/- 2,5 stopni</w:t>
-      </w:r>
-      <w:r>
-        <w:rPr>
-          <w:rFonts w:ascii="Times New Roman" w:hAnsi="Times New Roman" w:cs="Times New Roman"/>
-          <w:sz w:val="24"/>
-          <w:szCs w:val="24"/>
-          <w:lang w:val="pl-PL"/>
-        </w:rPr>
-        <w:t xml:space="preserve">a. Rozdzielczość układu w temperaturze 25°C wynosi 0.3 </w:t>
-      </w:r>
-      <w:r>
-        <w:rPr>
-          <w:rFonts w:ascii="Times New Roman" w:hAnsi="Times New Roman" w:cs="Times New Roman"/>
-          <w:sz w:val="24"/>
-          <w:szCs w:val="24"/>
-          <w:lang w:val="pl-PL"/>
-        </w:rPr>
-        <w:t>µT</w:t>
-      </w:r>
-      <w:r>
-        <w:rPr>
-          <w:rFonts w:ascii="Times New Roman" w:hAnsi="Times New Roman" w:cs="Times New Roman"/>
-          <w:sz w:val="24"/>
-          <w:szCs w:val="24"/>
-          <w:lang w:val="pl-PL"/>
-        </w:rPr>
-        <w:t xml:space="preserve">. </w:t>
+        <w:t>µT. Dokładność wskazań dla modułu w pełni skalibrowanego i idealnie wypoziomowanego wynosi +/- 2,5 stopni</w:t>
+      </w:r>
+      <w:r>
+        <w:rPr>
+          <w:rFonts w:ascii="Times New Roman" w:hAnsi="Times New Roman" w:cs="Times New Roman"/>
+          <w:sz w:val="24"/>
+          <w:szCs w:val="24"/>
+          <w:lang w:val="pl-PL"/>
+        </w:rPr>
+        <w:t xml:space="preserve">a. Rozdzielczość układu w temperaturze 25°C wynosi 0.3 µT. </w:t>
       </w:r>
       <w:r>
         <w:rPr>
@@ -462,17 +469,7 @@
           <w:szCs w:val="24"/>
           <w:lang w:val="pl-PL"/>
         </w:rPr>
-        <w:t xml:space="preserve">ócenia bieguna, na wyjściu cewki </w:t>
-      </w:r>
-      <w:r>
-        <w:rPr>
-          <w:rFonts w:ascii="Times New Roman" w:hAnsi="Times New Roman" w:cs="Times New Roman"/>
-          <w:sz w:val="24"/>
-          <w:szCs w:val="24"/>
-          <w:lang w:val="pl-PL"/>
-        </w:rPr>
-        <w:lastRenderedPageBreak/>
-        <w:t>detektora pojawia się pulsacja napięcia. Ten ciąg impulsów jest surowymi danymi wyjściowymi układu, ponieważ chwilowa różnica między sygnałami zależy od siły natężenia pola magnetyczneg</w:t>
+        <w:t>ócenia bieguna, na wyjściu cewki detektora pojawia się pulsacja napięcia. Ten ciąg impulsów jest surowymi danymi wyjściowymi układu, ponieważ chwilowa różnica między sygnałami zależy od siły natężenia pola magnetyczneg</w:t>
       </w:r>
       <w:r>
         <w:rPr>
@@ -486,6 +483,8 @@
     </w:p>
     <w:p>
       <w:pPr>
+        <w:spacing w:line="360" w:lineRule="auto"/>
+        <w:jc w:val="both"/>
         <w:rPr>
           <w:rFonts w:ascii="Times New Roman" w:hAnsi="Times New Roman" w:cs="Times New Roman"/>
           <w:sz w:val="24"/>
@@ -514,6 +513,8 @@
     </w:p>
     <w:p>
       <w:pPr>
+        <w:spacing w:line="360" w:lineRule="auto"/>
+        <w:jc w:val="both"/>
         <w:rPr>
           <w:rFonts w:ascii="Times New Roman" w:hAnsi="Times New Roman" w:cs="Times New Roman"/>
           <w:sz w:val="24"/>
@@ -548,6 +549,8 @@
     </w:p>
     <w:p>
       <w:pPr>
+        <w:spacing w:line="360" w:lineRule="auto"/>
+        <w:jc w:val="both"/>
         <w:rPr>
           <w:rFonts w:ascii="Times New Roman" w:hAnsi="Times New Roman" w:cs="Times New Roman"/>
           <w:sz w:val="24"/>
@@ -742,6 +745,8 @@
     </w:p>
     <w:p>
       <w:pPr>
+        <w:spacing w:line="360" w:lineRule="auto"/>
+        <w:jc w:val="both"/>
         <w:rPr>
           <w:rFonts w:ascii="Times New Roman" w:hAnsi="Times New Roman" w:cs="Times New Roman"/>
           <w:sz w:val="24"/>
@@ -761,50 +766,254 @@
     </w:p>
     <w:p>
       <w:pPr>
-        <w:rPr>
-          <w:rFonts w:ascii="Times New Roman" w:hAnsi="Times New Roman" w:cs="Times New Roman"/>
-          <w:sz w:val="24"/>
-          <w:szCs w:val="24"/>
-          <w:lang w:val="pl-PL"/>
-        </w:rPr>
-      </w:pPr>
-      <w:r>
-        <w:rPr>
-          <w:rFonts w:ascii="Times New Roman" w:hAnsi="Times New Roman" w:cs="Times New Roman"/>
-          <w:sz w:val="24"/>
-          <w:szCs w:val="24"/>
-          <w:lang w:val="pl-PL"/>
-        </w:rPr>
+        <w:spacing w:line="360" w:lineRule="auto"/>
+        <w:jc w:val="both"/>
+        <w:rPr>
+          <w:rFonts w:ascii="Times New Roman" w:hAnsi="Times New Roman" w:cs="Times New Roman"/>
+          <w:sz w:val="24"/>
+          <w:szCs w:val="24"/>
+          <w:lang w:val="pl-PL"/>
+        </w:rPr>
+      </w:pPr>
+      <w:r>
+        <w:rPr>
+          <w:rFonts w:ascii="Times New Roman" w:hAnsi="Times New Roman" w:cs="Times New Roman"/>
+          <w:sz w:val="24"/>
+          <w:szCs w:val="24"/>
+          <w:lang w:val="pl-PL"/>
+        </w:rPr>
+        <w:lastRenderedPageBreak/>
         <w:t>Komunikacja z układem jest możliwa przy wykorzystaniu dwóch najbardziej rozpowszechnionych protokołów komunikacyjnych w dziedzinie mikrokontrolerów czyli SPI oraz I2C. Zaletą modułu w tym obszarze jest możliwość manipulacji adresem urządzenia. Dostępne są cztery adresy. Jest to szczególnie istotne w układach złożonych z  wielu modułów, gdzie zwiększa się prawdopodobieństwo wystąpienia dwóch modułów z takim samym adresem.</w:t>
       </w:r>
     </w:p>
     <w:p>
       <w:pPr>
-        <w:rPr>
-          <w:rFonts w:ascii="Times New Roman" w:hAnsi="Times New Roman" w:cs="Times New Roman"/>
-          <w:sz w:val="24"/>
-          <w:szCs w:val="24"/>
-          <w:lang w:val="pl-PL"/>
-        </w:rPr>
-      </w:pPr>
-    </w:p>
-    <w:p>
-      <w:pPr>
-        <w:rPr>
-          <w:rFonts w:ascii="Times New Roman" w:hAnsi="Times New Roman" w:cs="Times New Roman"/>
-          <w:sz w:val="24"/>
-          <w:szCs w:val="24"/>
-          <w:lang w:val="pl-PL"/>
-        </w:rPr>
-      </w:pPr>
-      <w:r>
-        <w:rPr>
-          <w:rFonts w:ascii="Times New Roman" w:hAnsi="Times New Roman" w:cs="Times New Roman"/>
-          <w:sz w:val="24"/>
-          <w:szCs w:val="24"/>
-          <w:lang w:val="pl-PL"/>
-        </w:rPr>
-        <w:t>Bibliografia:</w:t>
+        <w:spacing w:line="360" w:lineRule="auto"/>
+        <w:jc w:val="both"/>
+        <w:rPr>
+          <w:rFonts w:ascii="Times New Roman" w:hAnsi="Times New Roman" w:cs="Times New Roman"/>
+          <w:b/>
+          <w:sz w:val="24"/>
+          <w:szCs w:val="24"/>
+          <w:lang w:val="pl-PL"/>
+        </w:rPr>
+      </w:pPr>
+      <w:r>
+        <w:rPr>
+          <w:rFonts w:ascii="Times New Roman" w:hAnsi="Times New Roman" w:cs="Times New Roman"/>
+          <w:b/>
+          <w:sz w:val="24"/>
+          <w:szCs w:val="24"/>
+          <w:lang w:val="pl-PL"/>
+        </w:rPr>
+        <w:t>Wyświetlacz</w:t>
+      </w:r>
+      <w:r>
+        <w:rPr>
+          <w:rFonts w:ascii="Times New Roman" w:hAnsi="Times New Roman" w:cs="Times New Roman"/>
+          <w:b/>
+          <w:sz w:val="24"/>
+          <w:szCs w:val="24"/>
+          <w:lang w:val="pl-PL"/>
+        </w:rPr>
+        <w:t xml:space="preserve"> </w:t>
+      </w:r>
+      <w:r>
+        <w:rPr>
+          <w:rFonts w:ascii="Times New Roman" w:hAnsi="Times New Roman" w:cs="Times New Roman"/>
+          <w:b/>
+          <w:sz w:val="24"/>
+          <w:szCs w:val="24"/>
+          <w:lang w:val="pl-PL"/>
+        </w:rPr>
+        <w:t>ciekłokrystaliczny TFT</w:t>
+      </w:r>
+    </w:p>
+    <w:p>
+      <w:pPr>
+        <w:spacing w:line="360" w:lineRule="auto"/>
+        <w:jc w:val="both"/>
+        <w:rPr>
+          <w:rFonts w:ascii="Times New Roman" w:hAnsi="Times New Roman" w:cs="Times New Roman"/>
+          <w:sz w:val="24"/>
+          <w:szCs w:val="24"/>
+          <w:lang w:val="pl-PL"/>
+        </w:rPr>
+      </w:pPr>
+      <w:r>
+        <w:rPr>
+          <w:rFonts w:ascii="Times New Roman" w:hAnsi="Times New Roman" w:cs="Times New Roman"/>
+          <w:sz w:val="24"/>
+          <w:szCs w:val="24"/>
+          <w:lang w:val="pl-PL"/>
+        </w:rPr>
+        <w:t xml:space="preserve">TFT jest to skrót, który określa specjalny rodzaj cienkowarstwowych tranzystorów unipolarnych. Są one wykorzystywane do sterowania wyświetlaczami ciekłokrystalicznymi. Różnią się od standardowych tranzystorów FET rodzajem podłoża. Tranzystory tej rodziny układane są na szklanym podłożu, a wyświetlacze wykorzystujące tą technologię cechuje lepsza jakoś obrazu. W tym rozwiązaniu </w:t>
+      </w:r>
+      <w:r>
+        <w:rPr>
+          <w:rFonts w:ascii="Times New Roman" w:hAnsi="Times New Roman" w:cs="Times New Roman"/>
+          <w:sz w:val="24"/>
+          <w:szCs w:val="24"/>
+          <w:lang w:val="pl-PL"/>
+        </w:rPr>
+        <w:t xml:space="preserve">jeden tranzystor steruje pojedynczym </w:t>
+      </w:r>
+      <w:proofErr w:type="spellStart"/>
+      <w:r>
+        <w:rPr>
+          <w:rFonts w:ascii="Times New Roman" w:hAnsi="Times New Roman" w:cs="Times New Roman"/>
+          <w:sz w:val="24"/>
+          <w:szCs w:val="24"/>
+          <w:lang w:val="pl-PL"/>
+        </w:rPr>
+        <w:t>subpikselem</w:t>
+      </w:r>
+      <w:proofErr w:type="spellEnd"/>
+      <w:r>
+        <w:rPr>
+          <w:rFonts w:ascii="Times New Roman" w:hAnsi="Times New Roman" w:cs="Times New Roman"/>
+          <w:sz w:val="24"/>
+          <w:szCs w:val="24"/>
+          <w:lang w:val="pl-PL"/>
+        </w:rPr>
+        <w:t>, natomiast w technice z pasywną matrycą (STN) tranzystory były położone na obrzeżach matrycy i sterowały całymi kolumnami lub wierszami. Wyświetlacze STN charakteryzują się mniejszym poborem prądu, jednak w zastosowaniach, gdzie zasilanie bateryjne nie ma kluczowego znaczenia, zostały one całkowicie wyparte przez układy typu TFT.</w:t>
+      </w:r>
+    </w:p>
+    <w:p>
+      <w:pPr>
+        <w:spacing w:line="360" w:lineRule="auto"/>
+        <w:jc w:val="both"/>
+        <w:rPr>
+          <w:rFonts w:ascii="Times New Roman" w:hAnsi="Times New Roman" w:cs="Times New Roman"/>
+          <w:sz w:val="24"/>
+          <w:szCs w:val="24"/>
+          <w:lang w:val="pl-PL"/>
+        </w:rPr>
+      </w:pPr>
+      <w:r>
+        <w:rPr>
+          <w:rFonts w:ascii="Times New Roman" w:hAnsi="Times New Roman" w:cs="Times New Roman"/>
+          <w:sz w:val="24"/>
+          <w:szCs w:val="24"/>
+          <w:lang w:val="pl-PL"/>
+        </w:rPr>
+        <w:t>W</w:t>
+      </w:r>
+      <w:r>
+        <w:rPr>
+          <w:rFonts w:ascii="Times New Roman" w:hAnsi="Times New Roman" w:cs="Times New Roman"/>
+          <w:sz w:val="24"/>
+          <w:szCs w:val="24"/>
+          <w:lang w:val="pl-PL"/>
+        </w:rPr>
+        <w:t xml:space="preserve"> skład zestawu DISCOVERY od firmy ST</w:t>
+      </w:r>
+      <w:r>
+        <w:rPr>
+          <w:rFonts w:ascii="Times New Roman" w:hAnsi="Times New Roman" w:cs="Times New Roman"/>
+          <w:sz w:val="24"/>
+          <w:szCs w:val="24"/>
+          <w:lang w:val="pl-PL"/>
+        </w:rPr>
+        <w:t xml:space="preserve"> wchodzi ciekłokrystaliczny wyświetlacz TFT o rozmiarze </w:t>
+      </w:r>
+      <w:r>
+        <w:rPr>
+          <w:rFonts w:ascii="Times New Roman" w:hAnsi="Times New Roman" w:cs="Times New Roman"/>
+          <w:sz w:val="24"/>
+          <w:szCs w:val="24"/>
+          <w:lang w:val="pl-PL"/>
+        </w:rPr>
+        <w:t xml:space="preserve"> </w:t>
+      </w:r>
+      <w:r>
+        <w:rPr>
+          <w:rFonts w:ascii="Times New Roman" w:hAnsi="Times New Roman" w:cs="Times New Roman"/>
+          <w:sz w:val="24"/>
+          <w:szCs w:val="24"/>
+          <w:lang w:val="pl-PL"/>
+        </w:rPr>
+        <w:t>2,4 cala i rozdzielczości 240 na 320 pikseli. Jest on obsł</w:t>
+      </w:r>
+      <w:r>
+        <w:rPr>
+          <w:rFonts w:ascii="Times New Roman" w:hAnsi="Times New Roman" w:cs="Times New Roman"/>
+          <w:sz w:val="24"/>
+          <w:szCs w:val="24"/>
+          <w:lang w:val="pl-PL"/>
+        </w:rPr>
+        <w:t xml:space="preserve">ugiwany przez sterownik ILI9341, który łączy się z procesorem za pomocą magistrali szeregowej SPI. </w:t>
+      </w:r>
+    </w:p>
+    <w:p>
+      <w:pPr>
+        <w:spacing w:line="360" w:lineRule="auto"/>
+        <w:jc w:val="both"/>
+        <w:rPr>
+          <w:rFonts w:ascii="Times New Roman" w:hAnsi="Times New Roman" w:cs="Times New Roman"/>
+          <w:b/>
+          <w:sz w:val="24"/>
+          <w:szCs w:val="24"/>
+          <w:lang w:val="pl-PL"/>
+        </w:rPr>
+      </w:pPr>
+      <w:r>
+        <w:rPr>
+          <w:rFonts w:ascii="Times New Roman" w:hAnsi="Times New Roman" w:cs="Times New Roman"/>
+          <w:b/>
+          <w:sz w:val="24"/>
+          <w:szCs w:val="24"/>
+          <w:lang w:val="pl-PL"/>
+        </w:rPr>
+        <w:t>Ekran dotykowy</w:t>
+      </w:r>
+    </w:p>
+    <w:p>
+      <w:pPr>
+        <w:spacing w:line="360" w:lineRule="auto"/>
+        <w:jc w:val="both"/>
+        <w:rPr>
+          <w:rFonts w:ascii="Times New Roman" w:hAnsi="Times New Roman" w:cs="Times New Roman"/>
+          <w:sz w:val="24"/>
+          <w:szCs w:val="24"/>
+          <w:lang w:val="pl-PL"/>
+        </w:rPr>
+      </w:pPr>
+      <w:r>
+        <w:rPr>
+          <w:rFonts w:ascii="Times New Roman" w:hAnsi="Times New Roman" w:cs="Times New Roman"/>
+          <w:sz w:val="24"/>
+          <w:szCs w:val="24"/>
+          <w:lang w:val="pl-PL"/>
+        </w:rPr>
+        <w:t>Ekran dotykowy to urządzenie, które potrafi wykrywać dotyk palca lub rysika. Jest powszechnie stosowany w telefonach komórkowych, tabletach czy przenośnych komputerach.</w:t>
+      </w:r>
+      <w:r>
+        <w:rPr>
+          <w:rFonts w:ascii="Times New Roman" w:hAnsi="Times New Roman" w:cs="Times New Roman"/>
+          <w:sz w:val="24"/>
+          <w:szCs w:val="24"/>
+          <w:lang w:val="pl-PL"/>
+        </w:rPr>
+        <w:t xml:space="preserve"> Zastosowanie znalazł również w przemyśle samochodowym.</w:t>
+      </w:r>
+      <w:r>
+        <w:rPr>
+          <w:rFonts w:ascii="Times New Roman" w:hAnsi="Times New Roman" w:cs="Times New Roman"/>
+          <w:sz w:val="24"/>
+          <w:szCs w:val="24"/>
+          <w:lang w:val="pl-PL"/>
+        </w:rPr>
+        <w:t xml:space="preserve"> Na przestrzeni ostatnich lat stał się podstawowym interfejsem pomiędz</w:t>
+      </w:r>
+      <w:r>
+        <w:rPr>
+          <w:rFonts w:ascii="Times New Roman" w:hAnsi="Times New Roman" w:cs="Times New Roman"/>
+          <w:sz w:val="24"/>
+          <w:szCs w:val="24"/>
+          <w:lang w:val="pl-PL"/>
+        </w:rPr>
+        <w:t>y użytkownikiem a elektroniką i jest spotykany w każdej dziedzinie wiążącej człowieka z urządzeniami elektronicznymi, którymi można zarządzać. Można wyróżnić dwie najczęściej spotykane techniki wykrywania dotyku stosowane w ekranach:</w:t>
       </w:r>
     </w:p>
     <w:p>
@@ -812,47 +1021,45 @@
         <w:pStyle w:val="Akapitzlist"/>
         <w:numPr>
           <w:ilvl w:val="0"/>
-          <w:numId w:val="4"/>
+          <w:numId w:val="2"/>
         </w:numPr>
-        <w:rPr>
-          <w:rFonts w:ascii="Times New Roman" w:hAnsi="Times New Roman" w:cs="Times New Roman"/>
-          <w:sz w:val="24"/>
-          <w:szCs w:val="24"/>
-        </w:rPr>
-      </w:pPr>
-      <w:r>
-        <w:rPr>
-          <w:rFonts w:ascii="Times New Roman" w:hAnsi="Times New Roman" w:cs="Times New Roman"/>
-          <w:sz w:val="24"/>
-          <w:szCs w:val="24"/>
-        </w:rPr>
-        <w:t xml:space="preserve">BMM150 Datasheet: </w:t>
-      </w:r>
-    </w:p>
-    <w:p>
-      <w:pPr>
-        <w:pStyle w:val="Akapitzlist"/>
-        <w:rPr>
-          <w:rFonts w:ascii="Times New Roman" w:hAnsi="Times New Roman" w:cs="Times New Roman"/>
-          <w:sz w:val="24"/>
-          <w:szCs w:val="24"/>
-        </w:rPr>
-      </w:pPr>
-      <w:r>
-        <w:rPr>
-          <w:rFonts w:ascii="Times New Roman" w:hAnsi="Times New Roman" w:cs="Times New Roman"/>
-          <w:sz w:val="24"/>
-          <w:szCs w:val="24"/>
-        </w:rPr>
-        <w:t>https://ae-bst.resource.bosch.com/media/products/dokumente/bmm150/BST-BMM150-DS001-01.pdf</w:t>
-      </w:r>
-      <w:r>
-        <w:rPr>
-          <w:rFonts w:ascii="Times New Roman" w:hAnsi="Times New Roman" w:cs="Times New Roman"/>
-          <w:sz w:val="24"/>
-          <w:szCs w:val="24"/>
-        </w:rPr>
-        <w:t xml:space="preserve">   </w:t>
+        <w:spacing w:line="360" w:lineRule="auto"/>
+        <w:jc w:val="both"/>
+        <w:rPr>
+          <w:rFonts w:ascii="Times New Roman" w:hAnsi="Times New Roman" w:cs="Times New Roman"/>
+          <w:sz w:val="24"/>
+          <w:szCs w:val="24"/>
+          <w:lang w:val="pl-PL"/>
+        </w:rPr>
+      </w:pPr>
+      <w:r>
+        <w:rPr>
+          <w:rFonts w:ascii="Times New Roman" w:hAnsi="Times New Roman" w:cs="Times New Roman"/>
+          <w:sz w:val="24"/>
+          <w:szCs w:val="24"/>
+          <w:lang w:val="pl-PL"/>
+        </w:rPr>
+        <w:t xml:space="preserve">Wykrywanie zmian oporu elektrycznego, </w:t>
+      </w:r>
+      <w:proofErr w:type="spellStart"/>
+      <w:r>
+        <w:rPr>
+          <w:rFonts w:ascii="Times New Roman" w:hAnsi="Times New Roman" w:cs="Times New Roman"/>
+          <w:sz w:val="24"/>
+          <w:szCs w:val="24"/>
+          <w:lang w:val="pl-PL"/>
+        </w:rPr>
+        <w:t>tzw</w:t>
+      </w:r>
+      <w:proofErr w:type="spellEnd"/>
+      <w:r>
+        <w:rPr>
+          <w:rFonts w:ascii="Times New Roman" w:hAnsi="Times New Roman" w:cs="Times New Roman"/>
+          <w:sz w:val="24"/>
+          <w:szCs w:val="24"/>
+          <w:lang w:val="pl-PL"/>
+        </w:rPr>
+        <w:t>, ekrany oporowe,</w:t>
       </w:r>
     </w:p>
     <w:p>
@@ -860,21 +1067,113 @@
         <w:pStyle w:val="Akapitzlist"/>
         <w:numPr>
           <w:ilvl w:val="0"/>
-          <w:numId w:val="4"/>
+          <w:numId w:val="2"/>
         </w:numPr>
-        <w:rPr>
-          <w:rFonts w:ascii="Times New Roman" w:hAnsi="Times New Roman" w:cs="Times New Roman"/>
-          <w:sz w:val="24"/>
-          <w:szCs w:val="24"/>
-        </w:rPr>
-      </w:pPr>
-      <w:r>
-        <w:rPr>
-          <w:rFonts w:ascii="Times New Roman" w:hAnsi="Times New Roman" w:cs="Times New Roman"/>
-          <w:sz w:val="24"/>
-          <w:szCs w:val="24"/>
-        </w:rPr>
-        <w:t>“</w:t>
+        <w:spacing w:line="360" w:lineRule="auto"/>
+        <w:jc w:val="both"/>
+        <w:rPr>
+          <w:rFonts w:ascii="Times New Roman" w:hAnsi="Times New Roman" w:cs="Times New Roman"/>
+          <w:sz w:val="24"/>
+          <w:szCs w:val="24"/>
+          <w:lang w:val="pl-PL"/>
+        </w:rPr>
+      </w:pPr>
+      <w:r>
+        <w:rPr>
+          <w:rFonts w:ascii="Times New Roman" w:hAnsi="Times New Roman" w:cs="Times New Roman"/>
+          <w:sz w:val="24"/>
+          <w:szCs w:val="24"/>
+          <w:lang w:val="pl-PL"/>
+        </w:rPr>
+        <w:t>Wykrywanie zmian pojemności elektronicznej, tzw. ekrany pojemnościowe.</w:t>
+      </w:r>
+    </w:p>
+    <w:p>
+      <w:pPr>
+        <w:spacing w:line="360" w:lineRule="auto"/>
+        <w:jc w:val="both"/>
+        <w:rPr>
+          <w:rFonts w:ascii="Times New Roman" w:hAnsi="Times New Roman" w:cs="Times New Roman"/>
+          <w:sz w:val="24"/>
+          <w:szCs w:val="24"/>
+          <w:lang w:val="pl-PL"/>
+        </w:rPr>
+      </w:pPr>
+      <w:r>
+        <w:rPr>
+          <w:rFonts w:ascii="Times New Roman" w:hAnsi="Times New Roman" w:cs="Times New Roman"/>
+          <w:sz w:val="24"/>
+          <w:szCs w:val="24"/>
+          <w:lang w:val="pl-PL"/>
+        </w:rPr>
+        <w:lastRenderedPageBreak/>
+        <w:t xml:space="preserve">Pierwsza metoda polega na </w:t>
+      </w:r>
+      <w:r>
+        <w:rPr>
+          <w:rFonts w:ascii="Times New Roman" w:hAnsi="Times New Roman" w:cs="Times New Roman"/>
+          <w:sz w:val="24"/>
+          <w:szCs w:val="24"/>
+          <w:lang w:val="pl-PL"/>
+        </w:rPr>
+        <w:t xml:space="preserve">wykrywaniu zmian napięcia powstałych wskutek zwierania elektrod znajdujących się pomiędzy przerwą. Elektrody są przeźroczyste do tego stopnia, że nie zaburza to przejrzystości całego ekranu. Warto jednak zauważyć, że ekrany pojemnościowe posiadają zauważalnie lepszą jakość wyświetlania. Związane jest to z brakiem nadmiarowych warstw, które są niezbędne w ekranach oporowych. </w:t>
+      </w:r>
+      <w:r>
+        <w:rPr>
+          <w:rFonts w:ascii="Times New Roman" w:hAnsi="Times New Roman" w:cs="Times New Roman"/>
+          <w:sz w:val="24"/>
+          <w:szCs w:val="24"/>
+          <w:lang w:val="pl-PL"/>
+        </w:rPr>
+        <w:t xml:space="preserve">Ekrany pojemnościowe potrzebują tylko jednej elektrony i wykorzystują pomiar niewielkich zmian prądu generowanych przez dotknięcie ekranu lub zmiany ładunku elektrostatycznego. Oznacza to, że ekrany pojemnościowe są w stanie wykrywać dotyk nawet bez fizycznego kontaktu. Miejsce dotknięcia jest określane na podstawie zmian pojemności elektrostatycznej w narożnikach ekranu, gdzie umieszczone są elektrody. Na niekorzyść ekranów wykorzystujących tę technikę przemawia cena, która jest zdecydowanie większa od ceny ekranów rezystancyjnych. Poszukując odpowiedniego ekranu powinno się kierować </w:t>
+      </w:r>
+      <w:r>
+        <w:rPr>
+          <w:rFonts w:ascii="Times New Roman" w:hAnsi="Times New Roman" w:cs="Times New Roman"/>
+          <w:sz w:val="24"/>
+          <w:szCs w:val="24"/>
+          <w:lang w:val="pl-PL"/>
+        </w:rPr>
+        <w:t>zastosowaniem i środowiskiem, w którym ekran będzie pracować oraz dostępnymi środkami, ponieważ obie te techniki posiadają swoje wady i zalety.</w:t>
+      </w:r>
+    </w:p>
+    <w:p>
+      <w:pPr>
+        <w:spacing w:line="360" w:lineRule="auto"/>
+        <w:jc w:val="both"/>
+        <w:rPr>
+          <w:rFonts w:ascii="Times New Roman" w:hAnsi="Times New Roman" w:cs="Times New Roman"/>
+          <w:sz w:val="24"/>
+          <w:szCs w:val="24"/>
+          <w:lang w:val="pl-PL"/>
+        </w:rPr>
+      </w:pPr>
+      <w:r>
+        <w:rPr>
+          <w:rFonts w:ascii="Times New Roman" w:hAnsi="Times New Roman" w:cs="Times New Roman"/>
+          <w:sz w:val="24"/>
+          <w:szCs w:val="24"/>
+          <w:lang w:val="pl-PL"/>
+        </w:rPr>
+        <w:t>W projekcie został użyty wyświetlacz rezystancyjny, ponieważ taki rodzaj wyświetlacza wchodzi w skład zestawu DISCOVERY. Sterowaniem i przetwarzaniem danych pochodzących z wyświetlacza kieruje układ STMPE811</w:t>
+      </w:r>
+      <w:r>
+        <w:rPr>
+          <w:rFonts w:ascii="Times New Roman" w:hAnsi="Times New Roman" w:cs="Times New Roman"/>
+          <w:sz w:val="24"/>
+          <w:szCs w:val="24"/>
+          <w:lang w:val="pl-PL"/>
+        </w:rPr>
+        <w:t>. Najważniejszym elementem wchodzącym w skład wymienionego układu jest 12 bitowy przetwornik analogowo-cyfrowy. Podobnie jak układ magnetometru, korzysta z interfejsu I2C do komunikacji z procesorem. Najważniejsze rejestry układu STMPE811 to wartości współrzędnych X, Y oraz Z miejsca dotknięcia, gdzie Z przedstawia siłę nacisku, wybór prądu sterującego liniami X i Y, współrzędne narożników aktywnego okna, czy rejestry odpowiedzialne za konfigurację i włączenie przerwań. W projekcie wykorzyst</w:t>
+      </w:r>
+      <w:r>
+        <w:rPr>
+          <w:rFonts w:ascii="Times New Roman" w:hAnsi="Times New Roman" w:cs="Times New Roman"/>
+          <w:sz w:val="24"/>
+          <w:szCs w:val="24"/>
+          <w:lang w:val="pl-PL"/>
+        </w:rPr>
+        <w:t xml:space="preserve">ana zostanie biblioteka </w:t>
       </w:r>
       <w:proofErr w:type="spellStart"/>
       <w:r>
@@ -882,8 +1181,9 @@
           <w:rFonts w:ascii="Times New Roman" w:hAnsi="Times New Roman" w:cs="Times New Roman"/>
           <w:sz w:val="24"/>
           <w:szCs w:val="24"/>
-        </w:rPr>
-        <w:t>FlipCore</w:t>
+          <w:lang w:val="pl-PL"/>
+        </w:rPr>
+        <w:t>STemWin</w:t>
       </w:r>
       <w:proofErr w:type="spellEnd"/>
       <w:r>
@@ -891,29 +1191,344 @@
           <w:rFonts w:ascii="Times New Roman" w:hAnsi="Times New Roman" w:cs="Times New Roman"/>
           <w:sz w:val="24"/>
           <w:szCs w:val="24"/>
-        </w:rPr>
-        <w:t>”:</w:t>
-      </w:r>
-    </w:p>
-    <w:p>
-      <w:pPr>
-        <w:pStyle w:val="Akapitzlist"/>
-        <w:rPr>
-          <w:rFonts w:ascii="Times New Roman" w:hAnsi="Times New Roman" w:cs="Times New Roman"/>
-          <w:sz w:val="24"/>
-          <w:szCs w:val="24"/>
-        </w:rPr>
-      </w:pPr>
-      <w:r>
-        <w:rPr>
-          <w:rFonts w:ascii="Times New Roman" w:hAnsi="Times New Roman" w:cs="Times New Roman"/>
-          <w:sz w:val="24"/>
-          <w:szCs w:val="24"/>
-        </w:rPr>
-        <w:t>http://news.thomasnet.com/fullstory/digital-compass-uses-magnetic-field-measurement-principle-604970</w:t>
-      </w:r>
+          <w:lang w:val="pl-PL"/>
+        </w:rPr>
+        <w:t xml:space="preserve">, która w całości obsługuje niską warstwę wyświetlacza zapewniając kontrolę zarówno nad wyświetlaniem jak i  obsługą panelu dotykowego. </w:t>
+      </w:r>
+      <w:r>
+        <w:rPr>
+          <w:rFonts w:ascii="Times New Roman" w:hAnsi="Times New Roman" w:cs="Times New Roman"/>
+          <w:sz w:val="24"/>
+          <w:szCs w:val="24"/>
+          <w:lang w:val="pl-PL"/>
+        </w:rPr>
+        <w:t xml:space="preserve"> </w:t>
+      </w:r>
+    </w:p>
+    <w:p>
+      <w:pPr>
+        <w:spacing w:line="360" w:lineRule="auto"/>
+        <w:jc w:val="both"/>
+        <w:rPr>
+          <w:rFonts w:ascii="Times New Roman" w:hAnsi="Times New Roman" w:cs="Times New Roman"/>
+          <w:sz w:val="24"/>
+          <w:szCs w:val="24"/>
+          <w:lang w:val="pl-PL"/>
+        </w:rPr>
+      </w:pPr>
+    </w:p>
+    <w:p>
+      <w:pPr>
+        <w:spacing w:line="360" w:lineRule="auto"/>
+        <w:jc w:val="both"/>
+        <w:rPr>
+          <w:rFonts w:ascii="Times New Roman" w:hAnsi="Times New Roman" w:cs="Times New Roman"/>
+          <w:sz w:val="24"/>
+          <w:szCs w:val="24"/>
+          <w:lang w:val="pl-PL"/>
+        </w:rPr>
+      </w:pPr>
       <w:bookmarkStart w:id="0" w:name="_GoBack"/>
       <w:bookmarkEnd w:id="0"/>
+    </w:p>
+    <w:p>
+      <w:pPr>
+        <w:spacing w:line="360" w:lineRule="auto"/>
+        <w:jc w:val="both"/>
+        <w:rPr>
+          <w:rFonts w:ascii="Times New Roman" w:hAnsi="Times New Roman" w:cs="Times New Roman"/>
+          <w:sz w:val="24"/>
+          <w:szCs w:val="24"/>
+          <w:lang w:val="pl-PL"/>
+        </w:rPr>
+      </w:pPr>
+    </w:p>
+    <w:p>
+      <w:pPr>
+        <w:spacing w:line="360" w:lineRule="auto"/>
+        <w:jc w:val="both"/>
+        <w:rPr>
+          <w:rFonts w:ascii="Times New Roman" w:hAnsi="Times New Roman" w:cs="Times New Roman"/>
+          <w:sz w:val="24"/>
+          <w:szCs w:val="24"/>
+          <w:lang w:val="pl-PL"/>
+        </w:rPr>
+      </w:pPr>
+    </w:p>
+    <w:p>
+      <w:pPr>
+        <w:spacing w:line="360" w:lineRule="auto"/>
+        <w:jc w:val="both"/>
+        <w:rPr>
+          <w:rFonts w:ascii="Times New Roman" w:hAnsi="Times New Roman" w:cs="Times New Roman"/>
+          <w:sz w:val="24"/>
+          <w:szCs w:val="24"/>
+          <w:lang w:val="pl-PL"/>
+        </w:rPr>
+      </w:pPr>
+      <w:r>
+        <w:rPr>
+          <w:rFonts w:ascii="Times New Roman" w:hAnsi="Times New Roman" w:cs="Times New Roman"/>
+          <w:sz w:val="24"/>
+          <w:szCs w:val="24"/>
+          <w:lang w:val="pl-PL"/>
+        </w:rPr>
+        <w:lastRenderedPageBreak/>
+        <w:t>B</w:t>
+      </w:r>
+      <w:r>
+        <w:rPr>
+          <w:rFonts w:ascii="Times New Roman" w:hAnsi="Times New Roman" w:cs="Times New Roman"/>
+          <w:sz w:val="24"/>
+          <w:szCs w:val="24"/>
+          <w:lang w:val="pl-PL"/>
+        </w:rPr>
+        <w:t>ibliografia:</w:t>
+      </w:r>
+    </w:p>
+    <w:p>
+      <w:pPr>
+        <w:pStyle w:val="Akapitzlist"/>
+        <w:numPr>
+          <w:ilvl w:val="0"/>
+          <w:numId w:val="1"/>
+        </w:numPr>
+        <w:jc w:val="both"/>
+        <w:rPr>
+          <w:rFonts w:ascii="Times New Roman" w:hAnsi="Times New Roman" w:cs="Times New Roman"/>
+          <w:sz w:val="24"/>
+          <w:szCs w:val="24"/>
+          <w:lang w:val="pl-PL"/>
+        </w:rPr>
+      </w:pPr>
+      <w:r>
+        <w:rPr>
+          <w:rFonts w:ascii="Times New Roman" w:hAnsi="Times New Roman" w:cs="Times New Roman"/>
+          <w:sz w:val="24"/>
+          <w:szCs w:val="24"/>
+          <w:lang w:val="pl-PL"/>
+        </w:rPr>
+        <w:t xml:space="preserve">BMM150 </w:t>
+      </w:r>
+      <w:proofErr w:type="spellStart"/>
+      <w:r>
+        <w:rPr>
+          <w:rFonts w:ascii="Times New Roman" w:hAnsi="Times New Roman" w:cs="Times New Roman"/>
+          <w:sz w:val="24"/>
+          <w:szCs w:val="24"/>
+          <w:lang w:val="pl-PL"/>
+        </w:rPr>
+        <w:t>Datasheet</w:t>
+      </w:r>
+      <w:proofErr w:type="spellEnd"/>
+      <w:r>
+        <w:rPr>
+          <w:rFonts w:ascii="Times New Roman" w:hAnsi="Times New Roman" w:cs="Times New Roman"/>
+          <w:sz w:val="24"/>
+          <w:szCs w:val="24"/>
+          <w:lang w:val="pl-PL"/>
+        </w:rPr>
+        <w:t xml:space="preserve">: </w:t>
+      </w:r>
+    </w:p>
+    <w:p>
+      <w:pPr>
+        <w:pStyle w:val="Akapitzlist"/>
+        <w:jc w:val="both"/>
+        <w:rPr>
+          <w:rFonts w:ascii="Times New Roman" w:hAnsi="Times New Roman" w:cs="Times New Roman"/>
+          <w:sz w:val="24"/>
+          <w:szCs w:val="24"/>
+          <w:lang w:val="pl-PL"/>
+        </w:rPr>
+      </w:pPr>
+      <w:r>
+        <w:rPr>
+          <w:rFonts w:ascii="Times New Roman" w:hAnsi="Times New Roman" w:cs="Times New Roman"/>
+          <w:sz w:val="24"/>
+          <w:szCs w:val="24"/>
+          <w:lang w:val="pl-PL"/>
+        </w:rPr>
+        <w:t>https://ae-bst.resource.bosch.com/media/products/dokumente/bmm150/BST-BMM150-DS001-01.pdf</w:t>
+      </w:r>
+      <w:r>
+        <w:rPr>
+          <w:rFonts w:ascii="Times New Roman" w:hAnsi="Times New Roman" w:cs="Times New Roman"/>
+          <w:sz w:val="24"/>
+          <w:szCs w:val="24"/>
+          <w:lang w:val="pl-PL"/>
+        </w:rPr>
+        <w:t xml:space="preserve">   </w:t>
+      </w:r>
+    </w:p>
+    <w:p>
+      <w:pPr>
+        <w:pStyle w:val="Akapitzlist"/>
+        <w:numPr>
+          <w:ilvl w:val="0"/>
+          <w:numId w:val="1"/>
+        </w:numPr>
+        <w:jc w:val="both"/>
+        <w:rPr>
+          <w:rFonts w:ascii="Times New Roman" w:hAnsi="Times New Roman" w:cs="Times New Roman"/>
+          <w:sz w:val="24"/>
+          <w:szCs w:val="24"/>
+        </w:rPr>
+      </w:pPr>
+      <w:r>
+        <w:rPr>
+          <w:rFonts w:ascii="Times New Roman" w:hAnsi="Times New Roman" w:cs="Times New Roman"/>
+          <w:sz w:val="24"/>
+          <w:szCs w:val="24"/>
+        </w:rPr>
+        <w:t>“</w:t>
+      </w:r>
+      <w:proofErr w:type="spellStart"/>
+      <w:r>
+        <w:rPr>
+          <w:rFonts w:ascii="Times New Roman" w:hAnsi="Times New Roman" w:cs="Times New Roman"/>
+          <w:sz w:val="24"/>
+          <w:szCs w:val="24"/>
+        </w:rPr>
+        <w:t>FlipCore</w:t>
+      </w:r>
+      <w:proofErr w:type="spellEnd"/>
+      <w:r>
+        <w:rPr>
+          <w:rFonts w:ascii="Times New Roman" w:hAnsi="Times New Roman" w:cs="Times New Roman"/>
+          <w:sz w:val="24"/>
+          <w:szCs w:val="24"/>
+        </w:rPr>
+        <w:t>”:</w:t>
+      </w:r>
+    </w:p>
+    <w:p>
+      <w:pPr>
+        <w:pStyle w:val="Akapitzlist"/>
+        <w:jc w:val="both"/>
+        <w:rPr>
+          <w:rFonts w:ascii="Times New Roman" w:hAnsi="Times New Roman" w:cs="Times New Roman"/>
+          <w:sz w:val="24"/>
+          <w:szCs w:val="24"/>
+        </w:rPr>
+      </w:pPr>
+      <w:hyperlink r:id="rId6" w:history="1">
+        <w:r>
+          <w:rPr>
+            <w:rStyle w:val="Hipercze"/>
+            <w:rFonts w:ascii="Times New Roman" w:hAnsi="Times New Roman" w:cs="Times New Roman"/>
+            <w:sz w:val="24"/>
+            <w:szCs w:val="24"/>
+          </w:rPr>
+          <w:t>http://news.thomasnet.com/fullstory/digital-compass-uses-magnetic-field-measurement-principle-604970</w:t>
+        </w:r>
+      </w:hyperlink>
+    </w:p>
+    <w:p>
+      <w:pPr>
+        <w:pStyle w:val="Akapitzlist"/>
+        <w:numPr>
+          <w:ilvl w:val="0"/>
+          <w:numId w:val="1"/>
+        </w:numPr>
+        <w:jc w:val="both"/>
+        <w:rPr>
+          <w:rFonts w:ascii="Times New Roman" w:hAnsi="Times New Roman" w:cs="Times New Roman"/>
+          <w:sz w:val="24"/>
+          <w:szCs w:val="24"/>
+        </w:rPr>
+      </w:pPr>
+      <w:proofErr w:type="spellStart"/>
+      <w:r>
+        <w:rPr>
+          <w:rFonts w:ascii="Times New Roman" w:hAnsi="Times New Roman" w:cs="Times New Roman"/>
+          <w:sz w:val="24"/>
+          <w:szCs w:val="24"/>
+        </w:rPr>
+        <w:t>Elektronika</w:t>
+      </w:r>
+      <w:proofErr w:type="spellEnd"/>
+      <w:r>
+        <w:rPr>
+          <w:rFonts w:ascii="Times New Roman" w:hAnsi="Times New Roman" w:cs="Times New Roman"/>
+          <w:sz w:val="24"/>
+          <w:szCs w:val="24"/>
+        </w:rPr>
+        <w:t xml:space="preserve"> </w:t>
+      </w:r>
+      <w:proofErr w:type="spellStart"/>
+      <w:r>
+        <w:rPr>
+          <w:rFonts w:ascii="Times New Roman" w:hAnsi="Times New Roman" w:cs="Times New Roman"/>
+          <w:sz w:val="24"/>
+          <w:szCs w:val="24"/>
+        </w:rPr>
+        <w:t>Praktyczna</w:t>
+      </w:r>
+      <w:proofErr w:type="spellEnd"/>
+      <w:r>
+        <w:rPr>
+          <w:rFonts w:ascii="Times New Roman" w:hAnsi="Times New Roman" w:cs="Times New Roman"/>
+          <w:sz w:val="24"/>
+          <w:szCs w:val="24"/>
+        </w:rPr>
+        <w:t xml:space="preserve"> 3/2012, </w:t>
+      </w:r>
+      <w:proofErr w:type="spellStart"/>
+      <w:r>
+        <w:rPr>
+          <w:rFonts w:ascii="Times New Roman" w:hAnsi="Times New Roman" w:cs="Times New Roman"/>
+          <w:sz w:val="24"/>
+          <w:szCs w:val="24"/>
+        </w:rPr>
+        <w:t>notatnik</w:t>
+      </w:r>
+      <w:proofErr w:type="spellEnd"/>
+      <w:r>
+        <w:rPr>
+          <w:rFonts w:ascii="Times New Roman" w:hAnsi="Times New Roman" w:cs="Times New Roman"/>
+          <w:sz w:val="24"/>
+          <w:szCs w:val="24"/>
+        </w:rPr>
+        <w:t xml:space="preserve"> </w:t>
+      </w:r>
+      <w:proofErr w:type="spellStart"/>
+      <w:r>
+        <w:rPr>
+          <w:rFonts w:ascii="Times New Roman" w:hAnsi="Times New Roman" w:cs="Times New Roman"/>
+          <w:sz w:val="24"/>
+          <w:szCs w:val="24"/>
+        </w:rPr>
+        <w:t>konstruktora</w:t>
+      </w:r>
+      <w:proofErr w:type="spellEnd"/>
+      <w:r>
+        <w:rPr>
+          <w:rFonts w:ascii="Times New Roman" w:hAnsi="Times New Roman" w:cs="Times New Roman"/>
+          <w:sz w:val="24"/>
+          <w:szCs w:val="24"/>
+        </w:rPr>
+        <w:t>:</w:t>
+      </w:r>
+    </w:p>
+    <w:p>
+      <w:pPr>
+        <w:pStyle w:val="Akapitzlist"/>
+        <w:jc w:val="both"/>
+        <w:rPr>
+          <w:rFonts w:ascii="Times New Roman" w:hAnsi="Times New Roman" w:cs="Times New Roman"/>
+          <w:sz w:val="24"/>
+          <w:szCs w:val="24"/>
+        </w:rPr>
+      </w:pPr>
+      <w:r>
+        <w:rPr>
+          <w:rFonts w:ascii="Times New Roman" w:hAnsi="Times New Roman" w:cs="Times New Roman"/>
+          <w:sz w:val="24"/>
+          <w:szCs w:val="24"/>
+        </w:rPr>
+        <w:t>http://ep.com.pl/files/9585.pdf</w:t>
+      </w:r>
     </w:p>
     <w:sectPr>
       <w:pgSz w:w="12240" w:h="15840"/>
@@ -1016,8 +1631,124 @@
       </w:pPr>
     </w:lvl>
   </w:abstractNum>
-  <w:num w:numId="4">
+  <w:abstractNum w:abstractNumId="1">
+    <w:nsid w:val="27341F4F"/>
+    <w:multiLevelType w:val="hybridMultilevel"/>
+    <w:tmpl w:val="9E14DC22"/>
+    <w:lvl w:ilvl="0" w:tplc="04090001">
+      <w:start w:val="1"/>
+      <w:numFmt w:val="bullet"/>
+      <w:lvlText w:val=""/>
+      <w:lvlJc w:val="left"/>
+      <w:pPr>
+        <w:ind w:left="720" w:hanging="360"/>
+      </w:pPr>
+      <w:rPr>
+        <w:rFonts w:ascii="Symbol" w:hAnsi="Symbol" w:hint="default"/>
+      </w:rPr>
+    </w:lvl>
+    <w:lvl w:ilvl="1" w:tplc="04090003" w:tentative="1">
+      <w:start w:val="1"/>
+      <w:numFmt w:val="bullet"/>
+      <w:lvlText w:val="o"/>
+      <w:lvlJc w:val="left"/>
+      <w:pPr>
+        <w:ind w:left="1440" w:hanging="360"/>
+      </w:pPr>
+      <w:rPr>
+        <w:rFonts w:ascii="Courier New" w:hAnsi="Courier New" w:cs="Courier New" w:hint="default"/>
+      </w:rPr>
+    </w:lvl>
+    <w:lvl w:ilvl="2" w:tplc="04090005" w:tentative="1">
+      <w:start w:val="1"/>
+      <w:numFmt w:val="bullet"/>
+      <w:lvlText w:val=""/>
+      <w:lvlJc w:val="left"/>
+      <w:pPr>
+        <w:ind w:left="2160" w:hanging="360"/>
+      </w:pPr>
+      <w:rPr>
+        <w:rFonts w:ascii="Wingdings" w:hAnsi="Wingdings" w:hint="default"/>
+      </w:rPr>
+    </w:lvl>
+    <w:lvl w:ilvl="3" w:tplc="04090001" w:tentative="1">
+      <w:start w:val="1"/>
+      <w:numFmt w:val="bullet"/>
+      <w:lvlText w:val=""/>
+      <w:lvlJc w:val="left"/>
+      <w:pPr>
+        <w:ind w:left="2880" w:hanging="360"/>
+      </w:pPr>
+      <w:rPr>
+        <w:rFonts w:ascii="Symbol" w:hAnsi="Symbol" w:hint="default"/>
+      </w:rPr>
+    </w:lvl>
+    <w:lvl w:ilvl="4" w:tplc="04090003" w:tentative="1">
+      <w:start w:val="1"/>
+      <w:numFmt w:val="bullet"/>
+      <w:lvlText w:val="o"/>
+      <w:lvlJc w:val="left"/>
+      <w:pPr>
+        <w:ind w:left="3600" w:hanging="360"/>
+      </w:pPr>
+      <w:rPr>
+        <w:rFonts w:ascii="Courier New" w:hAnsi="Courier New" w:cs="Courier New" w:hint="default"/>
+      </w:rPr>
+    </w:lvl>
+    <w:lvl w:ilvl="5" w:tplc="04090005" w:tentative="1">
+      <w:start w:val="1"/>
+      <w:numFmt w:val="bullet"/>
+      <w:lvlText w:val=""/>
+      <w:lvlJc w:val="left"/>
+      <w:pPr>
+        <w:ind w:left="4320" w:hanging="360"/>
+      </w:pPr>
+      <w:rPr>
+        <w:rFonts w:ascii="Wingdings" w:hAnsi="Wingdings" w:hint="default"/>
+      </w:rPr>
+    </w:lvl>
+    <w:lvl w:ilvl="6" w:tplc="04090001" w:tentative="1">
+      <w:start w:val="1"/>
+      <w:numFmt w:val="bullet"/>
+      <w:lvlText w:val=""/>
+      <w:lvlJc w:val="left"/>
+      <w:pPr>
+        <w:ind w:left="5040" w:hanging="360"/>
+      </w:pPr>
+      <w:rPr>
+        <w:rFonts w:ascii="Symbol" w:hAnsi="Symbol" w:hint="default"/>
+      </w:rPr>
+    </w:lvl>
+    <w:lvl w:ilvl="7" w:tplc="04090003" w:tentative="1">
+      <w:start w:val="1"/>
+      <w:numFmt w:val="bullet"/>
+      <w:lvlText w:val="o"/>
+      <w:lvlJc w:val="left"/>
+      <w:pPr>
+        <w:ind w:left="5760" w:hanging="360"/>
+      </w:pPr>
+      <w:rPr>
+        <w:rFonts w:ascii="Courier New" w:hAnsi="Courier New" w:cs="Courier New" w:hint="default"/>
+      </w:rPr>
+    </w:lvl>
+    <w:lvl w:ilvl="8" w:tplc="04090005" w:tentative="1">
+      <w:start w:val="1"/>
+      <w:numFmt w:val="bullet"/>
+      <w:lvlText w:val=""/>
+      <w:lvlJc w:val="left"/>
+      <w:pPr>
+        <w:ind w:left="6480" w:hanging="360"/>
+      </w:pPr>
+      <w:rPr>
+        <w:rFonts w:ascii="Wingdings" w:hAnsi="Wingdings" w:hint="default"/>
+      </w:rPr>
+    </w:lvl>
+  </w:abstractNum>
+  <w:num w:numId="1">
     <w:abstractNumId w:val="0"/>
+  </w:num>
+  <w:num w:numId="2">
+    <w:abstractNumId w:val="1"/>
   </w:num>
 </w:numbering>
 </file>
@@ -1220,6 +1951,17 @@
       <w:contextualSpacing/>
     </w:pPr>
   </w:style>
+  <w:style w:type="character" w:styleId="Hipercze">
+    <w:name w:val="Hyperlink"/>
+    <w:basedOn w:val="Domylnaczcionkaakapitu"/>
+    <w:uiPriority w:val="99"/>
+    <w:unhideWhenUsed/>
+    <w:rsid w:val="00637439"/>
+    <w:rPr>
+      <w:color w:val="0000FF" w:themeColor="hyperlink"/>
+      <w:u w:val="single"/>
+    </w:rPr>
+  </w:style>
 </w:styles>
 </file>
 
@@ -1420,6 +2162,17 @@
       <w:ind w:left="720"/>
       <w:contextualSpacing/>
     </w:pPr>
+  </w:style>
+  <w:style w:type="character" w:styleId="Hipercze">
+    <w:name w:val="Hyperlink"/>
+    <w:basedOn w:val="Domylnaczcionkaakapitu"/>
+    <w:uiPriority w:val="99"/>
+    <w:unhideWhenUsed/>
+    <w:rsid w:val="00637439"/>
+    <w:rPr>
+      <w:color w:val="0000FF" w:themeColor="hyperlink"/>
+      <w:u w:val="single"/>
+    </w:rPr>
   </w:style>
 </w:styles>
 </file>

</xml_diff>